<commit_message>
document image compression and cnn encoding
</commit_message>
<xml_diff>
--- a/Image encoding and Compression Document.docx
+++ b/Image encoding and Compression Document.docx
@@ -3,70 +3,819 @@
 <w:document xmlns:wpc="http://schemas.microsoft.com/office/word/2010/wordprocessingCanvas" xmlns:cx="http://schemas.microsoft.com/office/drawing/2014/chartex" xmlns:cx1="http://schemas.microsoft.com/office/drawing/2015/9/8/chartex" xmlns:cx2="http://schemas.microsoft.com/office/drawing/2015/10/21/chartex" xmlns:cx3="http://schemas.microsoft.com/office/drawing/2016/5/9/chartex" xmlns:cx4="http://schemas.microsoft.com/office/drawing/2016/5/10/chartex" xmlns:cx5="http://schemas.microsoft.com/office/drawing/2016/5/11/chartex" xmlns:cx6="http://schemas.microsoft.com/office/drawing/2016/5/12/chartex" xmlns:cx7="http://schemas.microsoft.com/office/drawing/2016/5/13/chartex" xmlns:cx8="http://schemas.microsoft.com/office/drawing/2016/5/14/chartex" xmlns:mc="http://schemas.openxmlformats.org/markup-compatibility/2006" xmlns:aink="http://schemas.microsoft.com/office/drawing/2016/ink" xmlns:am3d="http://schemas.microsoft.com/office/drawing/2017/model3d" xmlns:o="urn:schemas-microsoft-com:office:office" xmlns:r="http://schemas.openxmlformats.org/officeDocument/2006/relationships" xmlns:m="http://schemas.openxmlformats.org/officeDocument/2006/math" xmlns:v="urn:schemas-microsoft-com:vml" xmlns:wp14="http://schemas.microsoft.com/office/word/2010/wordprocessingDrawing" xmlns:wp="http://schemas.openxmlformats.org/drawingml/2006/wordprocessingDrawing" xmlns:w10="urn:schemas-microsoft-com:office:word" xmlns:w="http://schemas.openxmlformats.org/wordprocessingml/2006/main" xmlns:w14="http://schemas.microsoft.com/office/word/2010/wordml" xmlns:w15="http://schemas.microsoft.com/office/word/2012/wordml" xmlns:w16cid="http://schemas.microsoft.com/office/word/2016/wordml/cid" xmlns:w16se="http://schemas.microsoft.com/office/word/2015/wordml/symex" xmlns:wpg="http://schemas.microsoft.com/office/word/2010/wordprocessingGroup" xmlns:wpi="http://schemas.microsoft.com/office/word/2010/wordprocessingInk" xmlns:wne="http://schemas.microsoft.com/office/word/2006/wordml" xmlns:wps="http://schemas.microsoft.com/office/word/2010/wordprocessingShape" mc:Ignorable="w14 w15 w16se w16cid wp14">
   <w:body>
     <w:p>
-      <w:r>
+      <w:pPr>
+        <w:rPr>
+          <w:rFonts w:ascii="Microsoft PhagsPa" w:hAnsi="Microsoft PhagsPa"/>
+          <w:b/>
+          <w:bCs/>
+        </w:rPr>
+      </w:pPr>
+      <w:r>
+        <w:rPr>
+          <w:rFonts w:ascii="Microsoft PhagsPa" w:hAnsi="Microsoft PhagsPa"/>
+          <w:b/>
+          <w:bCs/>
+        </w:rPr>
         <w:t>Image encoding and Compression: -</w:t>
       </w:r>
     </w:p>
     <w:p>
-      <w:r>
+      <w:pPr>
+        <w:rPr>
+          <w:rFonts w:ascii="Microsoft PhagsPa" w:hAnsi="Microsoft PhagsPa"/>
+        </w:rPr>
+      </w:pPr>
+      <w:r>
+        <w:rPr>
+          <w:rFonts w:ascii="Microsoft PhagsPa" w:hAnsi="Microsoft PhagsPa"/>
+        </w:rPr>
+        <w:t xml:space="preserve">- </w:t>
+      </w:r>
+      <w:r>
+        <w:rPr>
+          <w:rFonts w:ascii="Microsoft PhagsPa" w:hAnsi="Microsoft PhagsPa"/>
+          <w:b/>
+          <w:bCs/>
+        </w:rPr>
+        <w:t>Input</w:t>
+      </w:r>
+      <w:r>
+        <w:rPr>
+          <w:rFonts w:ascii="Microsoft PhagsPa" w:hAnsi="Microsoft PhagsPa"/>
+        </w:rPr>
+        <w:t>: image gray level 28*28</w:t>
+      </w:r>
+      <w:r>
+        <w:rPr>
+          <w:rFonts w:ascii="Microsoft PhagsPa" w:hAnsi="Microsoft PhagsPa"/>
+        </w:rPr>
+        <w:t>.</w:t>
+      </w:r>
+    </w:p>
+    <w:p>
+      <w:pPr>
+        <w:rPr>
+          <w:rFonts w:ascii="Microsoft PhagsPa" w:hAnsi="Microsoft PhagsPa"/>
+        </w:rPr>
+      </w:pPr>
+      <w:r>
+        <w:rPr>
+          <w:rFonts w:ascii="Microsoft PhagsPa" w:hAnsi="Microsoft PhagsPa"/>
+        </w:rPr>
+        <w:t>-</w:t>
+      </w:r>
+      <w:r>
+        <w:rPr>
+          <w:rFonts w:ascii="Microsoft PhagsPa" w:hAnsi="Microsoft PhagsPa"/>
+        </w:rPr>
+        <w:t xml:space="preserve"> </w:t>
+      </w:r>
+      <w:r>
+        <w:rPr>
+          <w:rFonts w:ascii="Microsoft PhagsPa" w:hAnsi="Microsoft PhagsPa"/>
+          <w:b/>
+          <w:bCs/>
+        </w:rPr>
+        <w:t>output</w:t>
+      </w:r>
+      <w:r>
+        <w:rPr>
+          <w:rFonts w:ascii="Microsoft PhagsPa" w:hAnsi="Microsoft PhagsPa"/>
+        </w:rPr>
+        <w:t>: compressed binary text file</w:t>
+      </w:r>
+      <w:r>
+        <w:rPr>
+          <w:rFonts w:ascii="Microsoft PhagsPa" w:hAnsi="Microsoft PhagsPa"/>
+        </w:rPr>
+        <w:t>.</w:t>
+      </w:r>
+    </w:p>
+    <w:p>
+      <w:pPr>
+        <w:rPr>
+          <w:rFonts w:ascii="Microsoft PhagsPa" w:hAnsi="Microsoft PhagsPa"/>
+        </w:rPr>
+      </w:pPr>
+      <w:r>
+        <w:rPr>
+          <w:rFonts w:ascii="Microsoft PhagsPa" w:hAnsi="Microsoft PhagsPa"/>
+        </w:rPr>
         <w:t>- the image is gray level (0-255) so we needed 8 bits to define the color of the pixel</w:t>
       </w:r>
-    </w:p>
-    <w:p>
-      <w:r>
+      <w:r>
+        <w:rPr>
+          <w:rFonts w:ascii="Microsoft PhagsPa" w:hAnsi="Microsoft PhagsPa"/>
+        </w:rPr>
+        <w:t>.</w:t>
+      </w:r>
+    </w:p>
+    <w:p>
+      <w:pPr>
+        <w:rPr>
+          <w:rFonts w:ascii="Microsoft PhagsPa" w:hAnsi="Microsoft PhagsPa"/>
+        </w:rPr>
+      </w:pPr>
+      <w:r>
+        <w:rPr>
+          <w:rFonts w:ascii="Microsoft PhagsPa" w:hAnsi="Microsoft PhagsPa"/>
+        </w:rPr>
         <w:t xml:space="preserve">- as the data bus is 16 </w:t>
       </w:r>
+      <w:r>
+        <w:rPr>
+          <w:rFonts w:ascii="Microsoft PhagsPa" w:hAnsi="Microsoft PhagsPa"/>
+        </w:rPr>
+        <w:t>bits,</w:t>
+      </w:r>
+      <w:r>
+        <w:rPr>
+          <w:rFonts w:ascii="Microsoft PhagsPa" w:hAnsi="Microsoft PhagsPa"/>
+        </w:rPr>
+        <w:t xml:space="preserve"> we used the other 8 bits to know how many pixels are similar next to each other</w:t>
+      </w:r>
+      <w:r>
+        <w:rPr>
+          <w:rFonts w:ascii="Microsoft PhagsPa" w:hAnsi="Microsoft PhagsPa"/>
+        </w:rPr>
+        <w:t>.</w:t>
+      </w:r>
+    </w:p>
+    <w:p>
+      <w:pPr>
+        <w:rPr>
+          <w:rFonts w:ascii="Microsoft PhagsPa" w:hAnsi="Microsoft PhagsPa"/>
+        </w:rPr>
+      </w:pPr>
+      <w:r>
+        <w:rPr>
+          <w:rFonts w:ascii="Microsoft PhagsPa" w:hAnsi="Microsoft PhagsPa"/>
+        </w:rPr>
+        <w:t xml:space="preserve">- </w:t>
+      </w:r>
+      <w:r>
+        <w:rPr>
+          <w:rFonts w:ascii="Microsoft PhagsPa" w:hAnsi="Microsoft PhagsPa"/>
+        </w:rPr>
+        <w:t>we begin</w:t>
+      </w:r>
+      <w:r>
+        <w:rPr>
+          <w:rFonts w:ascii="Microsoft PhagsPa" w:hAnsi="Microsoft PhagsPa"/>
+        </w:rPr>
+        <w:t xml:space="preserve"> calculating the pixels from top left row to top right row then calculate again second top left row to second top right row and so on</w:t>
+      </w:r>
+      <w:r>
+        <w:rPr>
+          <w:rFonts w:ascii="Microsoft PhagsPa" w:hAnsi="Microsoft PhagsPa"/>
+        </w:rPr>
+        <w:t>.</w:t>
+      </w:r>
+    </w:p>
+    <w:p>
+      <w:pPr>
+        <w:rPr>
+          <w:rFonts w:ascii="Microsoft PhagsPa" w:hAnsi="Microsoft PhagsPa"/>
+        </w:rPr>
+      </w:pPr>
+      <w:r>
+        <w:rPr>
+          <w:rFonts w:ascii="Microsoft PhagsPa" w:hAnsi="Microsoft PhagsPa"/>
+        </w:rPr>
+        <w:t>- the compression is done on the byte level</w:t>
+      </w:r>
+      <w:r>
+        <w:rPr>
+          <w:rFonts w:ascii="Microsoft PhagsPa" w:hAnsi="Microsoft PhagsPa"/>
+        </w:rPr>
+        <w:t>.</w:t>
+      </w:r>
+    </w:p>
+    <w:p>
+      <w:pPr>
+        <w:rPr>
+          <w:rFonts w:ascii="Microsoft PhagsPa" w:hAnsi="Microsoft PhagsPa"/>
+        </w:rPr>
+      </w:pPr>
+      <w:r>
+        <w:rPr>
+          <w:rFonts w:ascii="Microsoft PhagsPa" w:hAnsi="Microsoft PhagsPa"/>
+        </w:rPr>
+        <w:t>- the output file each row in it contains 16 bits 0’s and 1’s rows</w:t>
+      </w:r>
+      <w:r>
+        <w:rPr>
+          <w:rFonts w:ascii="Microsoft PhagsPa" w:hAnsi="Microsoft PhagsPa"/>
+        </w:rPr>
+        <w:t>.</w:t>
+      </w:r>
+    </w:p>
+    <w:p>
+      <w:pPr>
+        <w:rPr>
+          <w:rFonts w:ascii="Microsoft PhagsPa" w:hAnsi="Microsoft PhagsPa"/>
+        </w:rPr>
+      </w:pPr>
+    </w:p>
+    <w:p>
+      <w:pPr>
+        <w:rPr>
+          <w:rFonts w:ascii="Microsoft PhagsPa" w:hAnsi="Microsoft PhagsPa"/>
+          <w:b/>
+          <w:bCs/>
+        </w:rPr>
+      </w:pPr>
+      <w:r>
+        <w:rPr>
+          <w:rFonts w:ascii="Microsoft PhagsPa" w:hAnsi="Microsoft PhagsPa"/>
+          <w:b/>
+          <w:bCs/>
+        </w:rPr>
+        <w:t>CNN Json encoding: -</w:t>
+      </w:r>
+    </w:p>
+    <w:p>
+      <w:pPr>
+        <w:rPr>
+          <w:rFonts w:ascii="Microsoft PhagsPa" w:hAnsi="Microsoft PhagsPa"/>
+        </w:rPr>
+      </w:pPr>
+      <w:r>
+        <w:rPr>
+          <w:rFonts w:ascii="Microsoft PhagsPa" w:hAnsi="Microsoft PhagsPa"/>
+        </w:rPr>
+        <w:t xml:space="preserve">- </w:t>
+      </w:r>
+      <w:r>
+        <w:rPr>
+          <w:rFonts w:ascii="Microsoft PhagsPa" w:hAnsi="Microsoft PhagsPa"/>
+          <w:b/>
+          <w:bCs/>
+        </w:rPr>
+        <w:t>Input</w:t>
+      </w:r>
+      <w:r>
+        <w:rPr>
+          <w:rFonts w:ascii="Microsoft PhagsPa" w:hAnsi="Microsoft PhagsPa"/>
+        </w:rPr>
+        <w:t>:</w:t>
+      </w:r>
+      <w:r>
+        <w:rPr>
+          <w:rFonts w:ascii="Microsoft PhagsPa" w:hAnsi="Microsoft PhagsPa"/>
+        </w:rPr>
+        <w:t xml:space="preserve"> </w:t>
+      </w:r>
+      <w:r>
+        <w:rPr>
+          <w:rFonts w:ascii="Microsoft PhagsPa" w:hAnsi="Microsoft PhagsPa"/>
+        </w:rPr>
+        <w:t>CNN</w:t>
+      </w:r>
+      <w:r>
+        <w:rPr>
+          <w:rFonts w:ascii="Microsoft PhagsPa" w:hAnsi="Microsoft PhagsPa"/>
+        </w:rPr>
+        <w:t xml:space="preserve"> json file</w:t>
+      </w:r>
+      <w:r>
+        <w:rPr>
+          <w:rFonts w:ascii="Microsoft PhagsPa" w:hAnsi="Microsoft PhagsPa"/>
+        </w:rPr>
+        <w:t>.</w:t>
+      </w:r>
+    </w:p>
+    <w:p>
+      <w:pPr>
+        <w:rPr>
+          <w:rFonts w:ascii="Microsoft PhagsPa" w:hAnsi="Microsoft PhagsPa"/>
+        </w:rPr>
+      </w:pPr>
+      <w:r>
+        <w:rPr>
+          <w:rFonts w:ascii="Microsoft PhagsPa" w:hAnsi="Microsoft PhagsPa"/>
+        </w:rPr>
+        <w:t xml:space="preserve">- </w:t>
+      </w:r>
+      <w:r>
+        <w:rPr>
+          <w:rFonts w:ascii="Microsoft PhagsPa" w:hAnsi="Microsoft PhagsPa"/>
+          <w:b/>
+          <w:bCs/>
+        </w:rPr>
+        <w:t>Output</w:t>
+      </w:r>
+      <w:r>
+        <w:rPr>
+          <w:rFonts w:ascii="Microsoft PhagsPa" w:hAnsi="Microsoft PhagsPa"/>
+        </w:rPr>
+        <w:t>:</w:t>
+      </w:r>
+      <w:r>
+        <w:rPr>
+          <w:rFonts w:ascii="Microsoft PhagsPa" w:hAnsi="Microsoft PhagsPa"/>
+        </w:rPr>
+        <w:t xml:space="preserve"> two </w:t>
+      </w:r>
       <w:proofErr w:type="gramStart"/>
       <w:r>
-        <w:t>bits</w:t>
+        <w:rPr>
+          <w:rFonts w:ascii="Microsoft PhagsPa" w:hAnsi="Microsoft PhagsPa"/>
+        </w:rPr>
+        <w:t>files :</w:t>
       </w:r>
       <w:proofErr w:type="gramEnd"/>
       <w:r>
-        <w:t xml:space="preserve"> we used the other 8 bits to know how many pixels are similar next to each other</w:t>
-      </w:r>
-    </w:p>
-    <w:p>
-      <w:r>
-        <w:t xml:space="preserve">- </w:t>
+        <w:rPr>
+          <w:rFonts w:ascii="Microsoft PhagsPa" w:hAnsi="Microsoft PhagsPa"/>
+        </w:rPr>
+        <w:t xml:space="preserve"> </w:t>
+      </w:r>
+      <w:proofErr w:type="spellStart"/>
+      <w:r>
+        <w:rPr>
+          <w:rFonts w:ascii="Microsoft PhagsPa" w:hAnsi="Microsoft PhagsPa"/>
+        </w:rPr>
+        <w:t>biString</w:t>
+      </w:r>
+      <w:proofErr w:type="spellEnd"/>
+      <w:r>
+        <w:rPr>
+          <w:rFonts w:ascii="Microsoft PhagsPa" w:hAnsi="Microsoft PhagsPa"/>
+        </w:rPr>
+        <w:t xml:space="preserve"> = each row contains 16 bit and each row represents value for each object in the json file</w:t>
+      </w:r>
+      <w:r>
+        <w:rPr>
+          <w:rFonts w:ascii="Microsoft PhagsPa" w:hAnsi="Microsoft PhagsPa"/>
+        </w:rPr>
+        <w:t>.</w:t>
+      </w:r>
+    </w:p>
+    <w:p>
+      <w:pPr>
+        <w:rPr>
+          <w:rFonts w:ascii="Microsoft PhagsPa" w:hAnsi="Microsoft PhagsPa"/>
+        </w:rPr>
+      </w:pPr>
+      <w:r>
+        <w:rPr>
+          <w:rFonts w:ascii="Microsoft PhagsPa" w:hAnsi="Microsoft PhagsPa"/>
+        </w:rPr>
+        <w:t xml:space="preserve">                               </w:t>
+      </w:r>
+      <w:r>
+        <w:rPr>
+          <w:rFonts w:ascii="Microsoft PhagsPa" w:hAnsi="Microsoft PhagsPa"/>
+        </w:rPr>
+        <w:t xml:space="preserve">: </w:t>
+      </w:r>
+      <w:proofErr w:type="spellStart"/>
+      <w:r>
+        <w:rPr>
+          <w:rFonts w:ascii="Microsoft PhagsPa" w:hAnsi="Microsoft PhagsPa"/>
+        </w:rPr>
+        <w:t>i</w:t>
+      </w:r>
+      <w:r>
+        <w:rPr>
+          <w:rFonts w:ascii="Microsoft PhagsPa" w:hAnsi="Microsoft PhagsPa"/>
+        </w:rPr>
+        <w:t>d</w:t>
+      </w:r>
+      <w:r>
+        <w:rPr>
+          <w:rFonts w:ascii="Microsoft PhagsPa" w:hAnsi="Microsoft PhagsPa"/>
+        </w:rPr>
+        <w:t>String</w:t>
+      </w:r>
+      <w:proofErr w:type="spellEnd"/>
+      <w:r>
+        <w:rPr>
+          <w:rFonts w:ascii="Microsoft PhagsPa" w:hAnsi="Microsoft PhagsPa"/>
+        </w:rPr>
+        <w:t xml:space="preserve"> = identify the meaning of each row in the output </w:t>
+      </w:r>
+      <w:proofErr w:type="spellStart"/>
+      <w:r>
+        <w:rPr>
+          <w:rFonts w:ascii="Microsoft PhagsPa" w:hAnsi="Microsoft PhagsPa"/>
+        </w:rPr>
+        <w:t>biString</w:t>
+      </w:r>
+      <w:proofErr w:type="spellEnd"/>
+      <w:r>
+        <w:rPr>
+          <w:rFonts w:ascii="Microsoft PhagsPa" w:hAnsi="Microsoft PhagsPa"/>
+        </w:rPr>
+        <w:t>.</w:t>
+      </w:r>
+    </w:p>
+    <w:p>
+      <w:pPr>
+        <w:rPr>
+          <w:rFonts w:ascii="Microsoft PhagsPa" w:hAnsi="Microsoft PhagsPa"/>
+        </w:rPr>
+      </w:pPr>
+      <w:r>
+        <w:rPr>
+          <w:rFonts w:ascii="Microsoft PhagsPa" w:hAnsi="Microsoft PhagsPa"/>
+        </w:rPr>
+        <w:t>- we take from json file</w:t>
+      </w:r>
+      <w:r>
+        <w:rPr>
+          <w:rFonts w:ascii="Microsoft PhagsPa" w:hAnsi="Microsoft PhagsPa"/>
+        </w:rPr>
+        <w:t>.</w:t>
+      </w:r>
+    </w:p>
+    <w:p>
+      <w:pPr>
+        <w:rPr>
+          <w:rFonts w:ascii="Microsoft PhagsPa" w:hAnsi="Microsoft PhagsPa"/>
+        </w:rPr>
+      </w:pPr>
+      <w:r>
+        <w:rPr>
+          <w:rFonts w:ascii="Microsoft PhagsPa" w:hAnsi="Microsoft PhagsPa"/>
+        </w:rPr>
+        <w:t>1)</w:t>
+      </w:r>
+      <w:r>
+        <w:rPr>
+          <w:rFonts w:ascii="Microsoft PhagsPa" w:hAnsi="Microsoft PhagsPa"/>
+        </w:rPr>
+        <w:t xml:space="preserve"> convolution layer (</w:t>
+      </w:r>
+      <w:proofErr w:type="spellStart"/>
+      <w:r>
+        <w:rPr>
+          <w:rFonts w:ascii="Microsoft PhagsPa" w:hAnsi="Microsoft PhagsPa"/>
+        </w:rPr>
+        <w:t>sx</w:t>
+      </w:r>
+      <w:proofErr w:type="spellEnd"/>
+      <w:r>
+        <w:rPr>
+          <w:rFonts w:ascii="Microsoft PhagsPa" w:hAnsi="Microsoft PhagsPa"/>
+        </w:rPr>
+        <w:t xml:space="preserve">, </w:t>
+      </w:r>
+      <w:proofErr w:type="spellStart"/>
+      <w:r>
+        <w:rPr>
+          <w:rFonts w:ascii="Microsoft PhagsPa" w:hAnsi="Microsoft PhagsPa"/>
+        </w:rPr>
+        <w:t>in_depth</w:t>
+      </w:r>
+      <w:proofErr w:type="spellEnd"/>
+      <w:r>
+        <w:rPr>
+          <w:rFonts w:ascii="Microsoft PhagsPa" w:hAnsi="Microsoft PhagsPa"/>
+        </w:rPr>
+        <w:t xml:space="preserve">, </w:t>
+      </w:r>
+      <w:proofErr w:type="spellStart"/>
+      <w:r>
+        <w:rPr>
+          <w:rFonts w:ascii="Microsoft PhagsPa" w:hAnsi="Microsoft PhagsPa"/>
+        </w:rPr>
+        <w:t>out_depth</w:t>
+      </w:r>
+      <w:proofErr w:type="spellEnd"/>
+      <w:r>
+        <w:rPr>
+          <w:rFonts w:ascii="Microsoft PhagsPa" w:hAnsi="Microsoft PhagsPa"/>
+        </w:rPr>
+        <w:t xml:space="preserve">, </w:t>
+      </w:r>
+      <w:proofErr w:type="spellStart"/>
+      <w:r>
+        <w:rPr>
+          <w:rFonts w:ascii="Microsoft PhagsPa" w:hAnsi="Microsoft PhagsPa"/>
+        </w:rPr>
+        <w:t>out_sx</w:t>
+      </w:r>
+      <w:proofErr w:type="spellEnd"/>
+      <w:r>
+        <w:rPr>
+          <w:rFonts w:ascii="Microsoft PhagsPa" w:hAnsi="Microsoft PhagsPa"/>
+        </w:rPr>
+        <w:t xml:space="preserve">, </w:t>
+      </w:r>
+      <w:r>
+        <w:rPr>
+          <w:rFonts w:ascii="Microsoft PhagsPa" w:hAnsi="Microsoft PhagsPa"/>
+        </w:rPr>
+        <w:t>l1_decay_mul</w:t>
+      </w:r>
+      <w:r>
+        <w:rPr>
+          <w:rFonts w:ascii="Microsoft PhagsPa" w:hAnsi="Microsoft PhagsPa"/>
+        </w:rPr>
+        <w:t xml:space="preserve">, </w:t>
+      </w:r>
+      <w:r>
+        <w:rPr>
+          <w:rFonts w:ascii="Microsoft PhagsPa" w:hAnsi="Microsoft PhagsPa"/>
+        </w:rPr>
+        <w:t>l</w:t>
+      </w:r>
+      <w:r>
+        <w:rPr>
+          <w:rFonts w:ascii="Microsoft PhagsPa" w:hAnsi="Microsoft PhagsPa"/>
+        </w:rPr>
+        <w:t>2</w:t>
+      </w:r>
+      <w:r>
+        <w:rPr>
+          <w:rFonts w:ascii="Microsoft PhagsPa" w:hAnsi="Microsoft PhagsPa"/>
+        </w:rPr>
+        <w:t>_decay_mul</w:t>
+      </w:r>
+      <w:r>
+        <w:rPr>
+          <w:rFonts w:ascii="Microsoft PhagsPa" w:hAnsi="Microsoft PhagsPa"/>
+        </w:rPr>
+        <w:t xml:space="preserve">, pad, layer name, </w:t>
+      </w:r>
+      <w:r>
+        <w:rPr>
+          <w:rFonts w:ascii="Microsoft PhagsPa" w:hAnsi="Microsoft PhagsPa"/>
+        </w:rPr>
+        <w:t>biases {</w:t>
+      </w:r>
+      <w:r>
+        <w:rPr>
+          <w:rFonts w:ascii="Microsoft PhagsPa" w:hAnsi="Microsoft PhagsPa"/>
+        </w:rPr>
+        <w:t>depth, weight ‘w’}, filters weights)</w:t>
+      </w:r>
+      <w:r>
+        <w:rPr>
+          <w:rFonts w:ascii="Microsoft PhagsPa" w:hAnsi="Microsoft PhagsPa"/>
+        </w:rPr>
+        <w:t>.</w:t>
+      </w:r>
+    </w:p>
+    <w:p>
+      <w:pPr>
+        <w:rPr>
+          <w:rFonts w:ascii="Microsoft PhagsPa" w:hAnsi="Microsoft PhagsPa"/>
+        </w:rPr>
+      </w:pPr>
+      <w:r>
+        <w:rPr>
+          <w:rFonts w:ascii="Microsoft PhagsPa" w:hAnsi="Microsoft PhagsPa"/>
+        </w:rPr>
+        <w:t>2)</w:t>
+      </w:r>
+      <w:r>
+        <w:rPr>
+          <w:rFonts w:ascii="Microsoft PhagsPa" w:hAnsi="Microsoft PhagsPa"/>
+        </w:rPr>
+        <w:t xml:space="preserve"> pooling layer (</w:t>
+      </w:r>
+      <w:proofErr w:type="spellStart"/>
+      <w:r>
+        <w:rPr>
+          <w:rFonts w:ascii="Microsoft PhagsPa" w:hAnsi="Microsoft PhagsPa"/>
+        </w:rPr>
+        <w:t>sx</w:t>
+      </w:r>
+      <w:proofErr w:type="spellEnd"/>
+      <w:r>
+        <w:rPr>
+          <w:rFonts w:ascii="Microsoft PhagsPa" w:hAnsi="Microsoft PhagsPa"/>
+        </w:rPr>
+        <w:t xml:space="preserve">, </w:t>
+      </w:r>
+      <w:proofErr w:type="spellStart"/>
+      <w:r>
+        <w:rPr>
+          <w:rFonts w:ascii="Microsoft PhagsPa" w:hAnsi="Microsoft PhagsPa"/>
+        </w:rPr>
+        <w:t>in_depth</w:t>
+      </w:r>
+      <w:proofErr w:type="spellEnd"/>
+      <w:r>
+        <w:rPr>
+          <w:rFonts w:ascii="Microsoft PhagsPa" w:hAnsi="Microsoft PhagsPa"/>
+        </w:rPr>
+        <w:t xml:space="preserve">, </w:t>
+      </w:r>
+      <w:proofErr w:type="spellStart"/>
+      <w:r>
+        <w:rPr>
+          <w:rFonts w:ascii="Microsoft PhagsPa" w:hAnsi="Microsoft PhagsPa"/>
+        </w:rPr>
+        <w:t>out_depth</w:t>
+      </w:r>
+      <w:proofErr w:type="spellEnd"/>
+      <w:r>
+        <w:rPr>
+          <w:rFonts w:ascii="Microsoft PhagsPa" w:hAnsi="Microsoft PhagsPa"/>
+        </w:rPr>
+        <w:t xml:space="preserve">, </w:t>
+      </w:r>
+      <w:proofErr w:type="spellStart"/>
+      <w:r>
+        <w:rPr>
+          <w:rFonts w:ascii="Microsoft PhagsPa" w:hAnsi="Microsoft PhagsPa"/>
+        </w:rPr>
+        <w:t>out_</w:t>
       </w:r>
       <w:proofErr w:type="gramStart"/>
       <w:r>
-        <w:t>we  begin</w:t>
+        <w:rPr>
+          <w:rFonts w:ascii="Microsoft PhagsPa" w:hAnsi="Microsoft PhagsPa"/>
+        </w:rPr>
+        <w:t>sx,in</w:t>
       </w:r>
       <w:proofErr w:type="gramEnd"/>
       <w:r>
-        <w:t xml:space="preserve"> calculating the pixels from top left row to top right row then calculate again second top left row to second top right row and so on</w:t>
-      </w:r>
-    </w:p>
-    <w:p>
-      <w:r>
-        <w:t>- the compression is done on the byte level</w:t>
-      </w:r>
-    </w:p>
-    <w:p>
-      <w:r>
-        <w:t xml:space="preserve">- the output file each row in it contains 16 bits 0’s and 1’s rows </w:t>
-      </w:r>
-    </w:p>
-    <w:p/>
-    <w:p>
-      <w:r>
-        <w:t>CNN Json encoding: -</w:t>
-      </w:r>
-    </w:p>
-    <w:p>
-      <w:pPr>
-        <w:rPr>
-          <w:rFonts w:hint="cs"/>
-          <w:rtl/>
+        <w:rPr>
+          <w:rFonts w:ascii="Microsoft PhagsPa" w:hAnsi="Microsoft PhagsPa"/>
+        </w:rPr>
+        <w:t>_sx</w:t>
+      </w:r>
+      <w:proofErr w:type="spellEnd"/>
+      <w:r>
+        <w:rPr>
+          <w:rFonts w:ascii="Microsoft PhagsPa" w:hAnsi="Microsoft PhagsPa"/>
+        </w:rPr>
+        <w:t xml:space="preserve"> ”</w:t>
+      </w:r>
+      <w:proofErr w:type="spellStart"/>
+      <w:r>
+        <w:rPr>
+          <w:rFonts w:ascii="Microsoft PhagsPa" w:hAnsi="Microsoft PhagsPa"/>
+        </w:rPr>
+        <w:t>convlayer</w:t>
+      </w:r>
+      <w:proofErr w:type="spellEnd"/>
+      <w:r>
+        <w:rPr>
+          <w:rFonts w:ascii="Microsoft PhagsPa" w:hAnsi="Microsoft PhagsPa"/>
+        </w:rPr>
+        <w:t xml:space="preserve"> </w:t>
+      </w:r>
+      <w:proofErr w:type="spellStart"/>
+      <w:r>
+        <w:rPr>
+          <w:rFonts w:ascii="Microsoft PhagsPa" w:hAnsi="Microsoft PhagsPa"/>
+        </w:rPr>
+        <w:t>out_sx</w:t>
+      </w:r>
+      <w:proofErr w:type="spellEnd"/>
+      <w:r>
+        <w:rPr>
+          <w:rFonts w:ascii="Microsoft PhagsPa" w:hAnsi="Microsoft PhagsPa"/>
+        </w:rPr>
+        <w:t>”, pad, layer name)</w:t>
+      </w:r>
+      <w:r>
+        <w:rPr>
+          <w:rFonts w:ascii="Microsoft PhagsPa" w:hAnsi="Microsoft PhagsPa"/>
+        </w:rPr>
+        <w:t>.</w:t>
+      </w:r>
+    </w:p>
+    <w:p>
+      <w:pPr>
+        <w:rPr>
+          <w:rFonts w:ascii="Microsoft PhagsPa" w:hAnsi="Microsoft PhagsPa"/>
+        </w:rPr>
+      </w:pPr>
+      <w:r>
+        <w:rPr>
+          <w:rFonts w:ascii="Microsoft PhagsPa" w:hAnsi="Microsoft PhagsPa"/>
+        </w:rPr>
+        <w:t xml:space="preserve">3) </w:t>
+      </w:r>
+      <w:r>
+        <w:rPr>
+          <w:rFonts w:ascii="Microsoft PhagsPa" w:hAnsi="Microsoft PhagsPa"/>
+        </w:rPr>
+        <w:t>fully connected layer (</w:t>
+      </w:r>
+      <w:proofErr w:type="spellStart"/>
+      <w:r>
+        <w:rPr>
+          <w:rFonts w:ascii="Microsoft PhagsPa" w:hAnsi="Microsoft PhagsPa"/>
+        </w:rPr>
+        <w:t>num_inputs</w:t>
+      </w:r>
+      <w:proofErr w:type="spellEnd"/>
+      <w:r>
+        <w:rPr>
+          <w:rFonts w:ascii="Microsoft PhagsPa" w:hAnsi="Microsoft PhagsPa"/>
+        </w:rPr>
+        <w:t xml:space="preserve">, </w:t>
+      </w:r>
+      <w:proofErr w:type="gramStart"/>
+      <w:r>
+        <w:rPr>
+          <w:rFonts w:ascii="Microsoft PhagsPa" w:hAnsi="Microsoft PhagsPa"/>
+        </w:rPr>
+        <w:t>biases{</w:t>
+      </w:r>
+      <w:proofErr w:type="gramEnd"/>
+      <w:r>
+        <w:rPr>
+          <w:rFonts w:ascii="Microsoft PhagsPa" w:hAnsi="Microsoft PhagsPa"/>
+        </w:rPr>
+        <w:t>weight ‘w’},</w:t>
+      </w:r>
+      <w:r>
+        <w:rPr>
+          <w:rFonts w:ascii="Microsoft PhagsPa" w:hAnsi="Microsoft PhagsPa"/>
+        </w:rPr>
+        <w:t xml:space="preserve"> filters weights)</w:t>
+      </w:r>
+      <w:r>
+        <w:rPr>
+          <w:rFonts w:ascii="Microsoft PhagsPa" w:hAnsi="Microsoft PhagsPa"/>
+        </w:rPr>
+        <w:t>.</w:t>
+      </w:r>
+    </w:p>
+    <w:p>
+      <w:pPr>
+        <w:rPr>
+          <w:rFonts w:ascii="Microsoft PhagsPa" w:hAnsi="Microsoft PhagsPa"/>
           <w:lang w:bidi="ar-EG"/>
         </w:rPr>
       </w:pPr>
       <w:r>
-        <w:t xml:space="preserve">- </w:t>
+        <w:rPr>
+          <w:rFonts w:ascii="Microsoft PhagsPa" w:hAnsi="Microsoft PhagsPa"/>
+        </w:rPr>
+        <w:t xml:space="preserve">- we add also (num of layers, filters count for convolution </w:t>
+      </w:r>
+      <w:proofErr w:type="spellStart"/>
+      <w:r>
+        <w:rPr>
+          <w:rFonts w:ascii="Microsoft PhagsPa" w:hAnsi="Microsoft PhagsPa"/>
+        </w:rPr>
+        <w:t>layer,</w:t>
+      </w:r>
+      <w:r>
+        <w:rPr>
+          <w:rFonts w:ascii="Microsoft PhagsPa" w:hAnsi="Microsoft PhagsPa"/>
+          <w:lang w:bidi="ar-EG"/>
+        </w:rPr>
+        <w:t>in_sx</w:t>
+      </w:r>
+      <w:proofErr w:type="spellEnd"/>
+      <w:r>
+        <w:rPr>
+          <w:rFonts w:ascii="Microsoft PhagsPa" w:hAnsi="Microsoft PhagsPa"/>
+          <w:lang w:bidi="ar-EG"/>
+        </w:rPr>
+        <w:t xml:space="preserve"> in pool layer which represents </w:t>
+      </w:r>
+      <w:proofErr w:type="spellStart"/>
+      <w:r>
+        <w:rPr>
+          <w:rFonts w:ascii="Microsoft PhagsPa" w:hAnsi="Microsoft PhagsPa"/>
+          <w:lang w:bidi="ar-EG"/>
+        </w:rPr>
+        <w:t>out_sx</w:t>
+      </w:r>
+      <w:proofErr w:type="spellEnd"/>
+      <w:r>
+        <w:rPr>
+          <w:rFonts w:ascii="Microsoft PhagsPa" w:hAnsi="Microsoft PhagsPa"/>
+          <w:lang w:bidi="ar-EG"/>
+        </w:rPr>
+        <w:t xml:space="preserve"> from convolution layer)</w:t>
+      </w:r>
+      <w:r>
+        <w:rPr>
+          <w:rFonts w:ascii="Microsoft PhagsPa" w:hAnsi="Microsoft PhagsPa"/>
+          <w:lang w:bidi="ar-EG"/>
+        </w:rPr>
+        <w:t>.</w:t>
       </w:r>
       <w:bookmarkStart w:id="0" w:name="_GoBack"/>
       <w:bookmarkEnd w:id="0"/>
+    </w:p>
+    <w:p>
+      <w:pPr>
+        <w:rPr>
+          <w:rFonts w:ascii="Microsoft PhagsPa" w:hAnsi="Microsoft PhagsPa"/>
+        </w:rPr>
+      </w:pPr>
+    </w:p>
+    <w:p>
+      <w:pPr>
+        <w:rPr>
+          <w:rFonts w:ascii="Microsoft PhagsPa" w:hAnsi="Microsoft PhagsPa"/>
+          <w:lang w:bidi="ar-EG"/>
+        </w:rPr>
+      </w:pPr>
     </w:p>
     <w:sectPr>
       <w:pgSz w:w="12240" w:h="15840"/>

</xml_diff>